<commit_message>
work 1 chenge 1
</commit_message>
<xml_diff>
--- a/PracticalWork1/Отчет по лабораторной работе №1 по дисциплине Программирование студента Кольцова К.Э. гр.0323.docx
+++ b/PracticalWork1/Отчет по лабораторной работе №1 по дисциплине Программирование студента Кольцова К.Э. гр.0323.docx
@@ -928,32 +928,25 @@
           <w:sz w:val="28"/>
           <w:szCs w:val="28"/>
         </w:rPr>
-        <w:t xml:space="preserve">апазона. Например, порядок </w:t>
-      </w:r>
+        <w:t>апазона. Например, порядок равный нулю будет начинаться нулём, а все остальные разряды будут единицами.</w:t>
+      </w:r>
+    </w:p>
+    <w:p>
+      <w:pPr>
+        <w:spacing w:line="360" w:lineRule="auto"/>
+        <w:ind w:firstLine="709"/>
+        <w:jc w:val="both"/>
+        <w:rPr>
+          <w:sz w:val="28"/>
+          <w:szCs w:val="28"/>
+        </w:rPr>
+      </w:pPr>
       <w:r>
         <w:rPr>
           <w:sz w:val="28"/>
           <w:szCs w:val="28"/>
         </w:rPr>
         <w:lastRenderedPageBreak/>
-        <w:t>равный нулю будет начинаться нулём, а все остальные разряды будут единицами.</w:t>
-      </w:r>
-    </w:p>
-    <w:p>
-      <w:pPr>
-        <w:spacing w:line="360" w:lineRule="auto"/>
-        <w:ind w:firstLine="709"/>
-        <w:jc w:val="both"/>
-        <w:rPr>
-          <w:sz w:val="28"/>
-          <w:szCs w:val="28"/>
-        </w:rPr>
-      </w:pPr>
-      <w:r>
-        <w:rPr>
-          <w:sz w:val="28"/>
-          <w:szCs w:val="28"/>
-        </w:rPr>
         <w:t xml:space="preserve">Для нахождения размера занимаемой памяти используется функция </w:t>
       </w:r>
       <w:r>
@@ -1213,14 +1206,12 @@
       <w:r>
         <w:rPr>
           <w:noProof/>
-          <w:sz w:val="28"/>
-          <w:szCs w:val="28"/>
         </w:rPr>
         <w:drawing>
-          <wp:inline distT="0" distB="0" distL="0" distR="0" wp14:anchorId="17FDD6F6" wp14:editId="6D5CF4D1">
-            <wp:extent cx="5527675" cy="2686685"/>
+          <wp:inline distT="0" distB="0" distL="0" distR="0" wp14:anchorId="24C8ABF7" wp14:editId="7E96BF59">
+            <wp:extent cx="5719702" cy="2630170"/>
             <wp:effectExtent l="0" t="0" r="0" b="0"/>
-            <wp:docPr id="2" name="Рисунок 1"/>
+            <wp:docPr id="1" name="Рисунок 1"/>
             <wp:cNvGraphicFramePr>
               <a:graphicFrameLocks xmlns:a="http://schemas.openxmlformats.org/drawingml/2006/main" noChangeAspect="1"/>
             </wp:cNvGraphicFramePr>
@@ -1228,36 +1219,30 @@
               <a:graphicData uri="http://schemas.openxmlformats.org/drawingml/2006/picture">
                 <pic:pic xmlns:pic="http://schemas.openxmlformats.org/drawingml/2006/picture">
                   <pic:nvPicPr>
-                    <pic:cNvPr id="0" name="Рисунок 1"/>
-                    <pic:cNvPicPr>
-                      <a:picLocks noChangeAspect="1" noChangeArrowheads="1"/>
-                    </pic:cNvPicPr>
+                    <pic:cNvPr id="1" name=""/>
+                    <pic:cNvPicPr/>
                   </pic:nvPicPr>
-                  <pic:blipFill>
-                    <a:blip r:embed="rId8">
-                      <a:extLst>
-                        <a:ext uri="{28A0092B-C50C-407E-A947-70E740481C1C}">
-                          <a14:useLocalDpi xmlns:a14="http://schemas.microsoft.com/office/drawing/2010/main" val="0"/>
-                        </a:ext>
-                      </a:extLst>
-                    </a:blip>
-                    <a:srcRect l="16122" t="17024" r="21138" b="28731"/>
-                    <a:stretch>
-                      <a:fillRect/>
-                    </a:stretch>
+                  <pic:blipFill rotWithShape="1">
+                    <a:blip r:embed="rId8"/>
+                    <a:srcRect l="8103" t="14437" r="20196" b="26921"/>
+                    <a:stretch/>
                   </pic:blipFill>
                   <pic:spPr bwMode="auto">
                     <a:xfrm>
                       <a:off x="0" y="0"/>
-                      <a:ext cx="5527675" cy="2686685"/>
+                      <a:ext cx="5737904" cy="2638540"/>
                     </a:xfrm>
                     <a:prstGeom prst="rect">
                       <a:avLst/>
                     </a:prstGeom>
-                    <a:noFill/>
                     <a:ln>
                       <a:noFill/>
                     </a:ln>
+                    <a:extLst>
+                      <a:ext uri="{53640926-AAD7-44D8-BBD7-CCE9431645EC}">
+                        <a14:shadowObscured xmlns:a14="http://schemas.microsoft.com/office/drawing/2010/main"/>
+                      </a:ext>
+                    </a:extLst>
                   </pic:spPr>
                 </pic:pic>
               </a:graphicData>
@@ -1321,39 +1306,39 @@
           <w:sz w:val="28"/>
           <w:szCs w:val="28"/>
         </w:rPr>
+        <w:t>Программа выводит корректные размеры выделяемой памяти для разных типов данных и представление чисел в памяти компьютера.</w:t>
+      </w:r>
+    </w:p>
+    <w:p>
+      <w:pPr>
+        <w:spacing w:line="360" w:lineRule="auto"/>
+        <w:ind w:firstLine="709"/>
+        <w:jc w:val="both"/>
+        <w:rPr>
+          <w:b/>
+          <w:sz w:val="28"/>
+          <w:szCs w:val="28"/>
+        </w:rPr>
+      </w:pPr>
+    </w:p>
+    <w:p>
+      <w:pPr>
+        <w:spacing w:line="360" w:lineRule="auto"/>
+        <w:ind w:firstLine="709"/>
+        <w:jc w:val="both"/>
+        <w:rPr>
+          <w:b/>
+          <w:sz w:val="28"/>
+          <w:szCs w:val="28"/>
+        </w:rPr>
+      </w:pPr>
+      <w:r>
+        <w:rPr>
+          <w:b/>
+          <w:sz w:val="28"/>
+          <w:szCs w:val="28"/>
+        </w:rPr>
         <w:lastRenderedPageBreak/>
-        <w:t>Программа выводит корректные размеры выделяемой памяти для разных типов данных и представление чисел в памяти компьютера.</w:t>
-      </w:r>
-    </w:p>
-    <w:p>
-      <w:pPr>
-        <w:spacing w:line="360" w:lineRule="auto"/>
-        <w:ind w:firstLine="709"/>
-        <w:jc w:val="both"/>
-        <w:rPr>
-          <w:b/>
-          <w:sz w:val="28"/>
-          <w:szCs w:val="28"/>
-        </w:rPr>
-      </w:pPr>
-    </w:p>
-    <w:p>
-      <w:pPr>
-        <w:spacing w:line="360" w:lineRule="auto"/>
-        <w:ind w:firstLine="709"/>
-        <w:jc w:val="both"/>
-        <w:rPr>
-          <w:b/>
-          <w:sz w:val="28"/>
-          <w:szCs w:val="28"/>
-        </w:rPr>
-      </w:pPr>
-      <w:r>
-        <w:rPr>
-          <w:b/>
-          <w:sz w:val="28"/>
-          <w:szCs w:val="28"/>
-        </w:rPr>
         <w:t>Выводы.</w:t>
       </w:r>
     </w:p>
@@ -1379,28 +1364,7 @@
           <w:sz w:val="28"/>
           <w:szCs w:val="28"/>
         </w:rPr>
-        <w:t>внутреннее представление</w:t>
-      </w:r>
-      <w:r>
-        <w:rPr>
-          <w:sz w:val="28"/>
-          <w:szCs w:val="28"/>
-        </w:rPr>
-        <w:t xml:space="preserve"> различных типов данных</w:t>
-      </w:r>
-      <w:r>
-        <w:rPr>
-          <w:sz w:val="28"/>
-          <w:szCs w:val="28"/>
-        </w:rPr>
-        <w:t xml:space="preserve"> в памяти</w:t>
-      </w:r>
-      <w:r>
-        <w:rPr>
-          <w:sz w:val="28"/>
-          <w:szCs w:val="28"/>
-        </w:rPr>
-        <w:t xml:space="preserve"> компьютера.</w:t>
+        <w:t>внутреннее представление различных типов данных в памяти компьютера.</w:t>
       </w:r>
     </w:p>
     <w:p>
@@ -1416,8 +1380,6 @@
           <w:szCs w:val="28"/>
         </w:rPr>
       </w:pPr>
-      <w:bookmarkStart w:id="0" w:name="_GoBack"/>
-      <w:bookmarkEnd w:id="0"/>
       <w:r>
         <w:rPr>
           <w:bCs/>
@@ -1491,6 +1453,7 @@
         <w:rPr>
           <w:sz w:val="28"/>
           <w:szCs w:val="28"/>
+          <w:lang w:val="en-US"/>
         </w:rPr>
         <w:t>#include &lt;typeinfo&gt;</w:t>
       </w:r>
@@ -1523,12 +1486,14 @@
         <w:rPr>
           <w:sz w:val="28"/>
           <w:szCs w:val="28"/>
-        </w:rPr>
-      </w:pPr>
-      <w:r>
-        <w:rPr>
-          <w:sz w:val="28"/>
-          <w:szCs w:val="28"/>
+          <w:lang w:val="en-US"/>
+        </w:rPr>
+      </w:pPr>
+      <w:r>
+        <w:rPr>
+          <w:sz w:val="28"/>
+          <w:szCs w:val="28"/>
+          <w:lang w:val="en-US"/>
         </w:rPr>
         <w:t>void printMemorySize ();</w:t>
       </w:r>
@@ -1774,58 +1739,130 @@
         <w:rPr>
           <w:sz w:val="28"/>
           <w:szCs w:val="28"/>
-        </w:rPr>
-      </w:pPr>
-      <w:r>
-        <w:rPr>
-          <w:sz w:val="28"/>
-          <w:szCs w:val="28"/>
-          <w:lang w:val="en-US"/>
-        </w:rPr>
-        <w:tab/>
-      </w:r>
-      <w:r>
-        <w:rPr>
-          <w:sz w:val="28"/>
-          <w:szCs w:val="28"/>
-        </w:rPr>
-        <w:t>printMemorySize(); //пункт 1 задания</w:t>
-      </w:r>
-    </w:p>
-    <w:p>
-      <w:pPr>
-        <w:spacing w:line="360" w:lineRule="auto"/>
-        <w:ind w:firstLine="709"/>
-        <w:jc w:val="both"/>
-        <w:rPr>
-          <w:sz w:val="28"/>
-          <w:szCs w:val="28"/>
-        </w:rPr>
-      </w:pPr>
-      <w:r>
-        <w:rPr>
-          <w:sz w:val="28"/>
-          <w:szCs w:val="28"/>
-        </w:rPr>
-        <w:tab/>
-        <w:t>std::cout &lt;&lt; "\nВведите целое число\n";</w:t>
-      </w:r>
-    </w:p>
-    <w:p>
-      <w:pPr>
-        <w:spacing w:line="360" w:lineRule="auto"/>
-        <w:ind w:firstLine="709"/>
-        <w:jc w:val="both"/>
-        <w:rPr>
-          <w:sz w:val="28"/>
-          <w:szCs w:val="28"/>
-          <w:lang w:val="en-US"/>
-        </w:rPr>
-      </w:pPr>
-      <w:r>
-        <w:rPr>
-          <w:sz w:val="28"/>
-          <w:szCs w:val="28"/>
+          <w:lang w:val="en-US"/>
+        </w:rPr>
+      </w:pPr>
+      <w:r>
+        <w:rPr>
+          <w:sz w:val="28"/>
+          <w:szCs w:val="28"/>
+          <w:lang w:val="en-US"/>
+        </w:rPr>
+        <w:tab/>
+      </w:r>
+      <w:r>
+        <w:rPr>
+          <w:sz w:val="28"/>
+          <w:szCs w:val="28"/>
+          <w:lang w:val="en-US"/>
+        </w:rPr>
+        <w:t>printMemorySize(); //</w:t>
+      </w:r>
+      <w:r>
+        <w:rPr>
+          <w:sz w:val="28"/>
+          <w:szCs w:val="28"/>
+        </w:rPr>
+        <w:t>пункт</w:t>
+      </w:r>
+      <w:r>
+        <w:rPr>
+          <w:sz w:val="28"/>
+          <w:szCs w:val="28"/>
+          <w:lang w:val="en-US"/>
+        </w:rPr>
+        <w:t xml:space="preserve"> 1 </w:t>
+      </w:r>
+      <w:r>
+        <w:rPr>
+          <w:sz w:val="28"/>
+          <w:szCs w:val="28"/>
+        </w:rPr>
+        <w:t>задания</w:t>
+      </w:r>
+    </w:p>
+    <w:p>
+      <w:pPr>
+        <w:spacing w:line="360" w:lineRule="auto"/>
+        <w:ind w:firstLine="709"/>
+        <w:jc w:val="both"/>
+        <w:rPr>
+          <w:sz w:val="28"/>
+          <w:szCs w:val="28"/>
+          <w:lang w:val="en-US"/>
+        </w:rPr>
+      </w:pPr>
+      <w:r>
+        <w:rPr>
+          <w:sz w:val="28"/>
+          <w:szCs w:val="28"/>
+          <w:lang w:val="en-US"/>
+        </w:rPr>
+        <w:tab/>
+        <w:t>std::cout &lt;&lt; "\n</w:t>
+      </w:r>
+      <w:r>
+        <w:rPr>
+          <w:sz w:val="28"/>
+          <w:szCs w:val="28"/>
+        </w:rPr>
+        <w:t>Введите</w:t>
+      </w:r>
+      <w:r>
+        <w:rPr>
+          <w:sz w:val="28"/>
+          <w:szCs w:val="28"/>
+          <w:lang w:val="en-US"/>
+        </w:rPr>
+        <w:t xml:space="preserve"> </w:t>
+      </w:r>
+      <w:r>
+        <w:rPr>
+          <w:sz w:val="28"/>
+          <w:szCs w:val="28"/>
+        </w:rPr>
+        <w:t>целое</w:t>
+      </w:r>
+      <w:r>
+        <w:rPr>
+          <w:sz w:val="28"/>
+          <w:szCs w:val="28"/>
+          <w:lang w:val="en-US"/>
+        </w:rPr>
+        <w:t xml:space="preserve"> </w:t>
+      </w:r>
+      <w:r>
+        <w:rPr>
+          <w:sz w:val="28"/>
+          <w:szCs w:val="28"/>
+        </w:rPr>
+        <w:t>число</w:t>
+      </w:r>
+      <w:r>
+        <w:rPr>
+          <w:sz w:val="28"/>
+          <w:szCs w:val="28"/>
+          <w:lang w:val="en-US"/>
+        </w:rPr>
+        <w:t>\n";</w:t>
+      </w:r>
+    </w:p>
+    <w:p>
+      <w:pPr>
+        <w:spacing w:line="360" w:lineRule="auto"/>
+        <w:ind w:firstLine="709"/>
+        <w:jc w:val="both"/>
+        <w:rPr>
+          <w:sz w:val="28"/>
+          <w:szCs w:val="28"/>
+          <w:lang w:val="en-US"/>
+        </w:rPr>
+      </w:pPr>
+      <w:r>
+        <w:rPr>
+          <w:sz w:val="28"/>
+          <w:szCs w:val="28"/>
+          <w:lang w:val="en-US"/>
         </w:rPr>
         <w:tab/>
       </w:r>
@@ -1873,8 +1910,15 @@
         <w:rPr>
           <w:sz w:val="28"/>
           <w:szCs w:val="28"/>
-        </w:rPr>
-        <w:tab/>
+          <w:lang w:val="en-US"/>
+        </w:rPr>
+        <w:tab/>
+      </w:r>
+      <w:r>
+        <w:rPr>
+          <w:sz w:val="28"/>
+          <w:szCs w:val="28"/>
+        </w:rPr>
         <w:t>std::cout &lt;&lt; "\nВведите вещественное число типа float\n";</w:t>
       </w:r>
     </w:p>
@@ -1940,8 +1984,15 @@
         <w:rPr>
           <w:sz w:val="28"/>
           <w:szCs w:val="28"/>
-        </w:rPr>
-        <w:tab/>
+          <w:lang w:val="en-US"/>
+        </w:rPr>
+        <w:tab/>
+      </w:r>
+      <w:r>
+        <w:rPr>
+          <w:sz w:val="28"/>
+          <w:szCs w:val="28"/>
+        </w:rPr>
         <w:t>std::cout &lt;&lt; "\nВведите вещественное число типа double\n";</w:t>
       </w:r>
     </w:p>
@@ -2335,12 +2386,14 @@
         <w:rPr>
           <w:sz w:val="28"/>
           <w:szCs w:val="28"/>
-        </w:rPr>
-      </w:pPr>
-      <w:r>
-        <w:rPr>
-          <w:sz w:val="28"/>
-          <w:szCs w:val="28"/>
+          <w:lang w:val="en-US"/>
+        </w:rPr>
+      </w:pPr>
+      <w:r>
+        <w:rPr>
+          <w:sz w:val="28"/>
+          <w:szCs w:val="28"/>
+          <w:lang w:val="en-US"/>
         </w:rPr>
         <w:t>void printMemorySize()</w:t>
       </w:r>
@@ -2360,6 +2413,7 @@
         <w:rPr>
           <w:sz w:val="28"/>
           <w:szCs w:val="28"/>
+          <w:lang w:val="en-US"/>
         </w:rPr>
         <w:t>{</w:t>
       </w:r>
@@ -2722,20 +2776,22 @@
         <w:rPr>
           <w:sz w:val="28"/>
           <w:szCs w:val="28"/>
-        </w:rPr>
-      </w:pPr>
-      <w:r>
-        <w:rPr>
-          <w:sz w:val="28"/>
-          <w:szCs w:val="28"/>
-          <w:lang w:val="en-US"/>
-        </w:rPr>
-        <w:tab/>
-      </w:r>
-      <w:r>
-        <w:rPr>
-          <w:sz w:val="28"/>
-          <w:szCs w:val="28"/>
+          <w:lang w:val="en-US"/>
+        </w:rPr>
+      </w:pPr>
+      <w:r>
+        <w:rPr>
+          <w:sz w:val="28"/>
+          <w:szCs w:val="28"/>
+          <w:lang w:val="en-US"/>
+        </w:rPr>
+        <w:tab/>
+      </w:r>
+      <w:r>
+        <w:rPr>
+          <w:sz w:val="28"/>
+          <w:szCs w:val="28"/>
+          <w:lang w:val="en-US"/>
         </w:rPr>
         <w:t>}</w:t>
       </w:r>
@@ -2748,12 +2804,14 @@
         <w:rPr>
           <w:sz w:val="28"/>
           <w:szCs w:val="28"/>
-        </w:rPr>
-      </w:pPr>
-      <w:r>
-        <w:rPr>
-          <w:sz w:val="28"/>
-          <w:szCs w:val="28"/>
+          <w:lang w:val="en-US"/>
+        </w:rPr>
+      </w:pPr>
+      <w:r>
+        <w:rPr>
+          <w:sz w:val="28"/>
+          <w:szCs w:val="28"/>
+          <w:lang w:val="en-US"/>
         </w:rPr>
         <w:t>}</w:t>
       </w:r>
@@ -2766,23 +2824,26 @@
         <w:rPr>
           <w:sz w:val="28"/>
           <w:szCs w:val="28"/>
-        </w:rPr>
-      </w:pPr>
-    </w:p>
-    <w:p>
-      <w:pPr>
-        <w:spacing w:line="360" w:lineRule="auto"/>
-        <w:ind w:firstLine="709"/>
-        <w:jc w:val="both"/>
-        <w:rPr>
-          <w:sz w:val="28"/>
-          <w:szCs w:val="28"/>
-        </w:rPr>
-      </w:pPr>
-      <w:r>
-        <w:rPr>
-          <w:sz w:val="28"/>
-          <w:szCs w:val="28"/>
+          <w:lang w:val="en-US"/>
+        </w:rPr>
+      </w:pPr>
+    </w:p>
+    <w:p>
+      <w:pPr>
+        <w:spacing w:line="360" w:lineRule="auto"/>
+        <w:ind w:firstLine="709"/>
+        <w:jc w:val="both"/>
+        <w:rPr>
+          <w:sz w:val="28"/>
+          <w:szCs w:val="28"/>
+          <w:lang w:val="en-US"/>
+        </w:rPr>
+      </w:pPr>
+      <w:r>
+        <w:rPr>
+          <w:sz w:val="28"/>
+          <w:szCs w:val="28"/>
+          <w:lang w:val="en-US"/>
         </w:rPr>
         <w:lastRenderedPageBreak/>
         <w:t>void printMemoryShowing(int value)</w:t>
@@ -2796,12 +2857,14 @@
         <w:rPr>
           <w:sz w:val="28"/>
           <w:szCs w:val="28"/>
-        </w:rPr>
-      </w:pPr>
-      <w:r>
-        <w:rPr>
-          <w:sz w:val="28"/>
-          <w:szCs w:val="28"/>
+          <w:lang w:val="en-US"/>
+        </w:rPr>
+      </w:pPr>
+      <w:r>
+        <w:rPr>
+          <w:sz w:val="28"/>
+          <w:szCs w:val="28"/>
+          <w:lang w:val="en-US"/>
         </w:rPr>
         <w:t>{</w:t>
       </w:r>
@@ -3095,12 +3158,14 @@
         <w:rPr>
           <w:sz w:val="28"/>
           <w:szCs w:val="28"/>
-        </w:rPr>
-      </w:pPr>
-      <w:r>
-        <w:rPr>
-          <w:sz w:val="28"/>
-          <w:szCs w:val="28"/>
+          <w:lang w:val="en-US"/>
+        </w:rPr>
+      </w:pPr>
+      <w:r>
+        <w:rPr>
+          <w:sz w:val="28"/>
+          <w:szCs w:val="28"/>
+          <w:lang w:val="en-US"/>
         </w:rPr>
         <w:t>{</w:t>
       </w:r>
@@ -3463,12 +3528,14 @@
         <w:rPr>
           <w:sz w:val="28"/>
           <w:szCs w:val="28"/>
-        </w:rPr>
-      </w:pPr>
-      <w:r>
-        <w:rPr>
-          <w:sz w:val="28"/>
-          <w:szCs w:val="28"/>
+          <w:lang w:val="en-US"/>
+        </w:rPr>
+      </w:pPr>
+      <w:r>
+        <w:rPr>
+          <w:sz w:val="28"/>
+          <w:szCs w:val="28"/>
+          <w:lang w:val="en-US"/>
         </w:rPr>
         <w:t>}</w:t>
       </w:r>
@@ -3481,23 +3548,26 @@
         <w:rPr>
           <w:sz w:val="28"/>
           <w:szCs w:val="28"/>
-        </w:rPr>
-      </w:pPr>
-    </w:p>
-    <w:p>
-      <w:pPr>
-        <w:spacing w:line="360" w:lineRule="auto"/>
-        <w:ind w:firstLine="709"/>
-        <w:jc w:val="both"/>
-        <w:rPr>
-          <w:sz w:val="28"/>
-          <w:szCs w:val="28"/>
-        </w:rPr>
-      </w:pPr>
-      <w:r>
-        <w:rPr>
-          <w:sz w:val="28"/>
-          <w:szCs w:val="28"/>
+          <w:lang w:val="en-US"/>
+        </w:rPr>
+      </w:pPr>
+    </w:p>
+    <w:p>
+      <w:pPr>
+        <w:spacing w:line="360" w:lineRule="auto"/>
+        <w:ind w:firstLine="709"/>
+        <w:jc w:val="both"/>
+        <w:rPr>
+          <w:sz w:val="28"/>
+          <w:szCs w:val="28"/>
+          <w:lang w:val="en-US"/>
+        </w:rPr>
+      </w:pPr>
+      <w:r>
+        <w:rPr>
+          <w:sz w:val="28"/>
+          <w:szCs w:val="28"/>
+          <w:lang w:val="en-US"/>
         </w:rPr>
         <w:t>void printMemoryShowing(double value)</w:t>
       </w:r>
@@ -3510,12 +3580,14 @@
         <w:rPr>
           <w:sz w:val="28"/>
           <w:szCs w:val="28"/>
-        </w:rPr>
-      </w:pPr>
-      <w:r>
-        <w:rPr>
-          <w:sz w:val="28"/>
-          <w:szCs w:val="28"/>
+          <w:lang w:val="en-US"/>
+        </w:rPr>
+      </w:pPr>
+      <w:r>
+        <w:rPr>
+          <w:sz w:val="28"/>
+          <w:szCs w:val="28"/>
+          <w:lang w:val="en-US"/>
         </w:rPr>
         <w:t>{</w:t>
       </w:r>
@@ -3528,12 +3600,14 @@
         <w:rPr>
           <w:sz w:val="28"/>
           <w:szCs w:val="28"/>
-        </w:rPr>
-      </w:pPr>
-      <w:r>
-        <w:rPr>
-          <w:sz w:val="28"/>
-          <w:szCs w:val="28"/>
+          <w:lang w:val="en-US"/>
+        </w:rPr>
+      </w:pPr>
+      <w:r>
+        <w:rPr>
+          <w:sz w:val="28"/>
+          <w:szCs w:val="28"/>
+          <w:lang w:val="en-US"/>
         </w:rPr>
         <w:tab/>
         <w:t>union {</w:t>
@@ -3547,19 +3621,22 @@
         <w:rPr>
           <w:sz w:val="28"/>
           <w:szCs w:val="28"/>
-        </w:rPr>
-      </w:pPr>
-      <w:r>
-        <w:rPr>
-          <w:sz w:val="28"/>
-          <w:szCs w:val="28"/>
-        </w:rPr>
-        <w:tab/>
-      </w:r>
-      <w:r>
-        <w:rPr>
-          <w:sz w:val="28"/>
-          <w:szCs w:val="28"/>
+          <w:lang w:val="en-US"/>
+        </w:rPr>
+      </w:pPr>
+      <w:r>
+        <w:rPr>
+          <w:sz w:val="28"/>
+          <w:szCs w:val="28"/>
+          <w:lang w:val="en-US"/>
+        </w:rPr>
+        <w:tab/>
+      </w:r>
+      <w:r>
+        <w:rPr>
+          <w:sz w:val="28"/>
+          <w:szCs w:val="28"/>
+          <w:lang w:val="en-US"/>
         </w:rPr>
         <w:tab/>
         <w:t>double valueD;</w:t>
@@ -3573,19 +3650,22 @@
         <w:rPr>
           <w:sz w:val="28"/>
           <w:szCs w:val="28"/>
-        </w:rPr>
-      </w:pPr>
-      <w:r>
-        <w:rPr>
-          <w:sz w:val="28"/>
-          <w:szCs w:val="28"/>
-        </w:rPr>
-        <w:tab/>
-      </w:r>
-      <w:r>
-        <w:rPr>
-          <w:sz w:val="28"/>
-          <w:szCs w:val="28"/>
+          <w:lang w:val="en-US"/>
+        </w:rPr>
+      </w:pPr>
+      <w:r>
+        <w:rPr>
+          <w:sz w:val="28"/>
+          <w:szCs w:val="28"/>
+          <w:lang w:val="en-US"/>
+        </w:rPr>
+        <w:tab/>
+      </w:r>
+      <w:r>
+        <w:rPr>
+          <w:sz w:val="28"/>
+          <w:szCs w:val="28"/>
+          <w:lang w:val="en-US"/>
         </w:rPr>
         <w:tab/>
         <w:t>long long valueLL;</w:t>
@@ -3599,12 +3679,14 @@
         <w:rPr>
           <w:sz w:val="28"/>
           <w:szCs w:val="28"/>
-        </w:rPr>
-      </w:pPr>
-      <w:r>
-        <w:rPr>
-          <w:sz w:val="28"/>
-          <w:szCs w:val="28"/>
+          <w:lang w:val="en-US"/>
+        </w:rPr>
+      </w:pPr>
+      <w:r>
+        <w:rPr>
+          <w:sz w:val="28"/>
+          <w:szCs w:val="28"/>
+          <w:lang w:val="en-US"/>
         </w:rPr>
         <w:tab/>
         <w:t>};</w:t>
@@ -3618,12 +3700,14 @@
         <w:rPr>
           <w:sz w:val="28"/>
           <w:szCs w:val="28"/>
-        </w:rPr>
-      </w:pPr>
-      <w:r>
-        <w:rPr>
-          <w:sz w:val="28"/>
-          <w:szCs w:val="28"/>
+          <w:lang w:val="en-US"/>
+        </w:rPr>
+      </w:pPr>
+      <w:r>
+        <w:rPr>
+          <w:sz w:val="28"/>
+          <w:szCs w:val="28"/>
+          <w:lang w:val="en-US"/>
         </w:rPr>
         <w:tab/>
         <w:t>valueD = value;</w:t>
@@ -3644,6 +3728,7 @@
         <w:rPr>
           <w:sz w:val="28"/>
           <w:szCs w:val="28"/>
+          <w:lang w:val="en-US"/>
         </w:rPr>
         <w:tab/>
       </w:r>
@@ -3674,7 +3759,22 @@
           <w:lang w:val="en-US"/>
         </w:rPr>
         <w:tab/>
-        <w:t>for (int i = 0;i &lt; 32;i++)</w:t>
+        <w:t>for (int i = 0;i &lt;</w:t>
+      </w:r>
+      <w:r>
+        <w:rPr>
+          <w:sz w:val="28"/>
+          <w:szCs w:val="28"/>
+        </w:rPr>
+        <w:t xml:space="preserve"> 64</w:t>
+      </w:r>
+      <w:r>
+        <w:rPr>
+          <w:sz w:val="28"/>
+          <w:szCs w:val="28"/>
+          <w:lang w:val="en-US"/>
+        </w:rPr>
+        <w:t>;i++)</w:t>
       </w:r>
     </w:p>
     <w:p>
@@ -3830,20 +3930,22 @@
         <w:rPr>
           <w:sz w:val="28"/>
           <w:szCs w:val="28"/>
-        </w:rPr>
-      </w:pPr>
-      <w:r>
-        <w:rPr>
-          <w:sz w:val="28"/>
-          <w:szCs w:val="28"/>
-          <w:lang w:val="en-US"/>
-        </w:rPr>
-        <w:tab/>
-      </w:r>
-      <w:r>
-        <w:rPr>
-          <w:sz w:val="28"/>
-          <w:szCs w:val="28"/>
+          <w:lang w:val="en-US"/>
+        </w:rPr>
+      </w:pPr>
+      <w:r>
+        <w:rPr>
+          <w:sz w:val="28"/>
+          <w:szCs w:val="28"/>
+          <w:lang w:val="en-US"/>
+        </w:rPr>
+        <w:tab/>
+      </w:r>
+      <w:r>
+        <w:rPr>
+          <w:sz w:val="28"/>
+          <w:szCs w:val="28"/>
+          <w:lang w:val="en-US"/>
         </w:rPr>
         <w:t>}</w:t>
       </w:r>
@@ -3856,12 +3958,14 @@
         <w:rPr>
           <w:sz w:val="28"/>
           <w:szCs w:val="28"/>
-        </w:rPr>
-      </w:pPr>
-      <w:r>
-        <w:rPr>
-          <w:sz w:val="28"/>
-          <w:szCs w:val="28"/>
+          <w:lang w:val="en-US"/>
+        </w:rPr>
+      </w:pPr>
+      <w:r>
+        <w:rPr>
+          <w:sz w:val="28"/>
+          <w:szCs w:val="28"/>
+          <w:lang w:val="en-US"/>
         </w:rPr>
         <w:tab/>
         <w:t>std::cout &lt;&lt; '\n';</w:t>
@@ -5307,7 +5411,6 @@
     <w:uiPriority w:val="99"/>
     <w:semiHidden/>
     <w:unhideWhenUsed/>
-    <w:qFormat/>
     <w:tblPr>
       <w:tblInd w:w="0" w:type="dxa"/>
       <w:tblCellMar>
@@ -5437,7 +5540,7 @@
       <w:color w:val="404040"/>
     </w:rPr>
   </w:style>
-  <w:style w:type="paragraph" w:styleId="a4">
+  <w:style w:type="paragraph" w:customStyle="1" w:styleId="a4">
     <w:name w:val="Название"/>
     <w:basedOn w:val="a0"/>
     <w:link w:val="a5"/>
@@ -5519,7 +5622,7 @@
     <w:basedOn w:val="a0"/>
     <w:rsid w:val="00467347"/>
   </w:style>
-  <w:style w:type="paragraph" w:styleId="a">
+  <w:style w:type="paragraph" w:customStyle="1" w:styleId="a">
     <w:name w:val="Обычный (веб)"/>
     <w:basedOn w:val="a0"/>
     <w:uiPriority w:val="99"/>

</xml_diff>